<commit_message>
Made minor changes to PPT and SPEC
</commit_message>
<xml_diff>
--- a/제안서/캡스톤디자인_프로젝트제안서_5조_최종.docx
+++ b/제안서/캡스톤디자인_프로젝트제안서_5조_최종.docx
@@ -206,7 +206,6 @@
           <w:szCs w:val="24"/>
         </w:rPr>
       </w:pPr>
-      <w:proofErr w:type="gramStart"/>
       <w:r>
         <w:rPr>
           <w:b/>
@@ -236,7 +235,6 @@
         <w:tab/>
         <w:t>:</w:t>
       </w:r>
-      <w:proofErr w:type="gramEnd"/>
       <w:r>
         <w:rPr>
           <w:b/>
@@ -280,7 +278,6 @@
           <w:szCs w:val="24"/>
         </w:rPr>
       </w:pPr>
-      <w:proofErr w:type="gramStart"/>
       <w:r>
         <w:rPr>
           <w:b/>
@@ -308,17 +305,17 @@
           <w:szCs w:val="24"/>
         </w:rPr>
         <w:tab/>
-        <w:t>:</w:t>
-      </w:r>
-      <w:proofErr w:type="gramEnd"/>
+        <w:t xml:space="preserve">: </w:t>
+      </w:r>
       <w:r>
         <w:rPr>
           <w:b/>
           <w:bCs/>
           <w:sz w:val="24"/>
           <w:szCs w:val="24"/>
-        </w:rPr>
-        <w:t xml:space="preserve"> </w:t>
+          <w:lang w:val="ko-KR"/>
+        </w:rPr>
+        <w:t xml:space="preserve">박 </w:t>
       </w:r>
       <w:r>
         <w:rPr>
@@ -326,9 +323,8 @@
           <w:bCs/>
           <w:sz w:val="24"/>
           <w:szCs w:val="24"/>
-          <w:lang w:val="ko-KR"/>
-        </w:rPr>
-        <w:t xml:space="preserve">박 </w:t>
+        </w:rPr>
+        <w:t xml:space="preserve"> </w:t>
       </w:r>
       <w:r>
         <w:rPr>
@@ -336,8 +332,9 @@
           <w:bCs/>
           <w:sz w:val="24"/>
           <w:szCs w:val="24"/>
-        </w:rPr>
-        <w:t xml:space="preserve"> </w:t>
+          <w:lang w:val="ko-KR"/>
+        </w:rPr>
+        <w:t xml:space="preserve">상 </w:t>
       </w:r>
       <w:r>
         <w:rPr>
@@ -345,9 +342,8 @@
           <w:bCs/>
           <w:sz w:val="24"/>
           <w:szCs w:val="24"/>
-          <w:lang w:val="ko-KR"/>
-        </w:rPr>
-        <w:t xml:space="preserve">상 </w:t>
+        </w:rPr>
+        <w:t xml:space="preserve"> </w:t>
       </w:r>
       <w:r>
         <w:rPr>
@@ -355,8 +351,9 @@
           <w:bCs/>
           <w:sz w:val="24"/>
           <w:szCs w:val="24"/>
-        </w:rPr>
-        <w:t xml:space="preserve"> </w:t>
+          <w:lang w:val="ko-KR"/>
+        </w:rPr>
+        <w:t xml:space="preserve">오 </w:t>
       </w:r>
       <w:r>
         <w:rPr>
@@ -364,9 +361,8 @@
           <w:bCs/>
           <w:sz w:val="24"/>
           <w:szCs w:val="24"/>
-          <w:lang w:val="ko-KR"/>
-        </w:rPr>
-        <w:t xml:space="preserve">오 </w:t>
+        </w:rPr>
+        <w:t xml:space="preserve"> </w:t>
       </w:r>
       <w:r>
         <w:rPr>
@@ -374,18 +370,51 @@
           <w:bCs/>
           <w:sz w:val="24"/>
           <w:szCs w:val="24"/>
-        </w:rPr>
-        <w:t xml:space="preserve"> </w:t>
-      </w:r>
-      <w:r>
+          <w:lang w:val="ko-KR"/>
+        </w:rPr>
+        <w:t>교수님</w:t>
+      </w:r>
+    </w:p>
+    <w:p>
+      <w:pPr>
+        <w:widowControl/>
+        <w:jc w:val="left"/>
         <w:rPr>
           <w:b/>
           <w:bCs/>
           <w:sz w:val="24"/>
           <w:szCs w:val="24"/>
-          <w:lang w:val="ko-KR"/>
-        </w:rPr>
-        <w:t>교수님</w:t>
+        </w:rPr>
+      </w:pPr>
+      <w:r>
+        <w:rPr>
+          <w:b/>
+          <w:bCs/>
+          <w:sz w:val="24"/>
+          <w:szCs w:val="24"/>
+          <w:lang w:val="ko-KR"/>
+        </w:rPr>
+        <w:t>팀 이름</w:t>
+      </w:r>
+      <w:r>
+        <w:rPr>
+          <w:b/>
+          <w:bCs/>
+          <w:sz w:val="24"/>
+          <w:szCs w:val="24"/>
+        </w:rPr>
+        <w:tab/>
+        <w:t xml:space="preserve">: </w:t>
+      </w:r>
+      <w:r>
+        <w:rPr>
+          <w:b/>
+          <w:bCs/>
+          <w:sz w:val="24"/>
+          <w:szCs w:val="24"/>
+          <w:lang w:val="ko-KR"/>
+        </w:rPr>
+        <w:t>아치</w:t>
       </w:r>
     </w:p>
     <w:p>
@@ -407,101 +436,17 @@
           <w:szCs w:val="24"/>
           <w:lang w:val="ko-KR"/>
         </w:rPr>
-        <w:t xml:space="preserve">팀 </w:t>
-      </w:r>
-      <w:proofErr w:type="gramStart"/>
+        <w:t>팀 구성원</w:t>
+      </w:r>
       <w:r>
         <w:rPr>
           <w:b/>
           <w:bCs/>
           <w:sz w:val="24"/>
           <w:szCs w:val="24"/>
-          <w:lang w:val="ko-KR"/>
-        </w:rPr>
-        <w:t>이름</w:t>
-      </w:r>
-      <w:r>
-        <w:rPr>
-          <w:b/>
-          <w:bCs/>
-          <w:sz w:val="24"/>
-          <w:szCs w:val="24"/>
         </w:rPr>
         <w:tab/>
-        <w:t>:</w:t>
-      </w:r>
-      <w:proofErr w:type="gramEnd"/>
-      <w:r>
-        <w:rPr>
-          <w:b/>
-          <w:bCs/>
-          <w:sz w:val="24"/>
-          <w:szCs w:val="24"/>
-        </w:rPr>
-        <w:t xml:space="preserve"> </w:t>
-      </w:r>
-      <w:r>
-        <w:rPr>
-          <w:b/>
-          <w:bCs/>
-          <w:sz w:val="24"/>
-          <w:szCs w:val="24"/>
-          <w:lang w:val="ko-KR"/>
-        </w:rPr>
-        <w:t>아치</w:t>
-      </w:r>
-    </w:p>
-    <w:p>
-      <w:pPr>
-        <w:widowControl/>
-        <w:jc w:val="left"/>
-        <w:rPr>
-          <w:b/>
-          <w:bCs/>
-          <w:sz w:val="24"/>
-          <w:szCs w:val="24"/>
-        </w:rPr>
-      </w:pPr>
-      <w:r>
-        <w:rPr>
-          <w:b/>
-          <w:bCs/>
-          <w:sz w:val="24"/>
-          <w:szCs w:val="24"/>
-          <w:lang w:val="ko-KR"/>
-        </w:rPr>
-        <w:t xml:space="preserve">팀 </w:t>
-      </w:r>
-      <w:proofErr w:type="gramStart"/>
-      <w:r>
-        <w:rPr>
-          <w:b/>
-          <w:bCs/>
-          <w:sz w:val="24"/>
-          <w:szCs w:val="24"/>
-          <w:lang w:val="ko-KR"/>
-        </w:rPr>
-        <w:t>구성원</w:t>
-      </w:r>
-      <w:r>
-        <w:rPr>
-          <w:b/>
-          <w:bCs/>
-          <w:sz w:val="24"/>
-          <w:szCs w:val="24"/>
-        </w:rPr>
-        <w:tab/>
-        <w:t>:</w:t>
-      </w:r>
-      <w:proofErr w:type="gramEnd"/>
-      <w:r>
-        <w:rPr>
-          <w:b/>
-          <w:bCs/>
-          <w:sz w:val="24"/>
-          <w:szCs w:val="24"/>
-        </w:rPr>
-        <w:t xml:space="preserve"> 20160342 </w:t>
+        <w:t xml:space="preserve">: 20160342 </w:t>
       </w:r>
       <w:r>
         <w:rPr>
@@ -1322,7 +1267,6 @@
       <w:pPr>
         <w:ind w:left="400" w:firstLine="360"/>
         <w:rPr>
-          <w:rFonts w:hint="eastAsia"/>
           <w:b/>
           <w:bCs/>
           <w:lang w:val="ko-KR"/>
@@ -1415,7 +1359,6 @@
       <w:pPr>
         <w:ind w:left="400" w:firstLine="360"/>
         <w:rPr>
-          <w:rFonts w:hint="eastAsia"/>
           <w:b/>
           <w:bCs/>
         </w:rPr>
@@ -1739,9 +1682,6 @@
       <w:pPr>
         <w:widowControl/>
         <w:jc w:val="left"/>
-        <w:rPr>
-          <w:rFonts w:hint="eastAsia"/>
-        </w:rPr>
       </w:pPr>
     </w:p>
     <w:p>
@@ -1825,8 +1765,6 @@
       <w:r>
         <w:t>.</w:t>
       </w:r>
-      <w:bookmarkStart w:id="0" w:name="_GoBack"/>
-      <w:bookmarkEnd w:id="0"/>
     </w:p>
     <w:p>
       <w:pPr>
@@ -2197,7 +2135,13 @@
         </w:numPr>
       </w:pPr>
       <w:r>
-        <w:t>Android SDK 26.0</w:t>
+        <w:rPr>
+          <w:rFonts w:hint="eastAsia"/>
+        </w:rPr>
+        <w:t>K</w:t>
+      </w:r>
+      <w:r>
+        <w:t>otlin 1.2.71</w:t>
       </w:r>
     </w:p>
     <w:p>
@@ -2209,7 +2153,7 @@
         </w:numPr>
       </w:pPr>
       <w:r>
-        <w:t>Android Studio 3.1.4</w:t>
+        <w:t>Android SDK 26.0</w:t>
       </w:r>
     </w:p>
     <w:p>
@@ -2221,7 +2165,7 @@
         </w:numPr>
       </w:pPr>
       <w:r>
-        <w:t>Android Platform 8.0</w:t>
+        <w:t>Android Studio 3.1.4</w:t>
       </w:r>
     </w:p>
     <w:p>
@@ -2233,7 +2177,7 @@
         </w:numPr>
       </w:pPr>
       <w:r>
-        <w:t>Arduino 1.8.6</w:t>
+        <w:t>Android Platform 8.0</w:t>
       </w:r>
     </w:p>
     <w:p>
@@ -2245,6 +2189,18 @@
         </w:numPr>
       </w:pPr>
       <w:r>
+        <w:t>Arduino 1.8.6</w:t>
+      </w:r>
+    </w:p>
+    <w:p>
+      <w:pPr>
+        <w:pStyle w:val="a5"/>
+        <w:numPr>
+          <w:ilvl w:val="0"/>
+          <w:numId w:val="4"/>
+        </w:numPr>
+      </w:pPr>
+      <w:r>
         <w:t>OpenGL 4.6</w:t>
       </w:r>
     </w:p>
@@ -2405,25 +2361,6 @@
         </w:rPr>
         <w:t>기능 구현</w:t>
       </w:r>
-      <w:r>
-        <w:rPr>
-          <w:lang w:val="ko-KR"/>
-        </w:rPr>
-        <w:t xml:space="preserve"> (</w:t>
-      </w:r>
-      <w:r>
-        <w:rPr>
-          <w:rFonts w:hint="eastAsia"/>
-          <w:lang w:val="ko-KR"/>
-        </w:rPr>
-        <w:t>손 인식 및 손 움직임 인식</w:t>
-      </w:r>
-      <w:r>
-        <w:rPr>
-          <w:lang w:val="ko-KR"/>
-        </w:rPr>
-        <w:t>)</w:t>
-      </w:r>
     </w:p>
     <w:p>
       <w:pPr>
@@ -2440,7 +2377,33 @@
         <w:rPr>
           <w:lang w:val="ko-KR"/>
         </w:rPr>
-        <w:t>캘린더 기능 구현</w:t>
+        <w:t>치아 관련 정보 제공 기능 구현</w:t>
+      </w:r>
+    </w:p>
+    <w:p>
+      <w:pPr>
+        <w:pStyle w:val="a5"/>
+        <w:ind w:left="0"/>
+        <w:rPr>
+          <w:lang w:val="ko-KR"/>
+        </w:rPr>
+      </w:pPr>
+    </w:p>
+    <w:p>
+      <w:pPr>
+        <w:pStyle w:val="a5"/>
+        <w:ind w:left="760"/>
+        <w:rPr>
+          <w:b/>
+          <w:lang w:val="ko-KR"/>
+        </w:rPr>
+      </w:pPr>
+      <w:r>
+        <w:rPr>
+          <w:b/>
+          <w:lang w:val="ko-KR"/>
+        </w:rPr>
+        <w:t>남유선</w:t>
       </w:r>
     </w:p>
     <w:p>
@@ -2456,35 +2419,10 @@
       </w:pPr>
       <w:r>
         <w:rPr>
-          <w:lang w:val="ko-KR"/>
-        </w:rPr>
-        <w:t>치아 관련 정보 제공 기능 구현</w:t>
-      </w:r>
-    </w:p>
-    <w:p>
-      <w:pPr>
-        <w:pStyle w:val="a5"/>
-        <w:ind w:left="0"/>
-        <w:rPr>
-          <w:lang w:val="ko-KR"/>
-        </w:rPr>
-      </w:pPr>
-    </w:p>
-    <w:p>
-      <w:pPr>
-        <w:pStyle w:val="a5"/>
-        <w:ind w:left="760"/>
-        <w:rPr>
-          <w:b/>
-          <w:lang w:val="ko-KR"/>
-        </w:rPr>
-      </w:pPr>
-      <w:r>
-        <w:rPr>
-          <w:b/>
-          <w:lang w:val="ko-KR"/>
-        </w:rPr>
-        <w:t>남유선</w:t>
+          <w:rFonts w:hint="eastAsia"/>
+          <w:lang w:val="ko-KR"/>
+        </w:rPr>
+        <w:t>치아 모델 삽입 및 하이라이트 기능 개선</w:t>
       </w:r>
     </w:p>
     <w:p>
@@ -2500,10 +2438,22 @@
       </w:pPr>
       <w:r>
         <w:rPr>
+          <w:lang w:val="ko-KR"/>
+        </w:rPr>
+        <w:t xml:space="preserve">양치 시간 </w:t>
+      </w:r>
+      <w:r>
+        <w:rPr>
           <w:rFonts w:hint="eastAsia"/>
           <w:lang w:val="ko-KR"/>
         </w:rPr>
-        <w:t>얼굴 인식 기능 구현</w:t>
+        <w:t>측정</w:t>
+      </w:r>
+      <w:r>
+        <w:rPr>
+          <w:lang w:val="ko-KR"/>
+        </w:rPr>
+        <w:t>기능 구현</w:t>
       </w:r>
     </w:p>
     <w:p>
@@ -2519,23 +2469,34 @@
       </w:pPr>
       <w:r>
         <w:rPr>
-          <w:rFonts w:hint="eastAsia"/>
-          <w:lang w:val="ko-KR"/>
-        </w:rPr>
-        <w:t>치아 판별 기능 구현</w:t>
-      </w:r>
-      <w:r>
-        <w:rPr>
-          <w:lang w:val="ko-KR"/>
-        </w:rPr>
-        <w:t xml:space="preserve"> (</w:t>
-      </w:r>
-      <w:r>
-        <w:rPr>
-          <w:rFonts w:hint="eastAsia"/>
-          <w:lang w:val="ko-KR"/>
-        </w:rPr>
-        <w:t>가속도 센서 이용)</w:t>
+          <w:lang w:val="ko-KR"/>
+        </w:rPr>
+        <w:t>양치 습관 분석 기능 구현</w:t>
+      </w:r>
+    </w:p>
+    <w:p>
+      <w:pPr>
+        <w:pStyle w:val="a5"/>
+        <w:ind w:left="0"/>
+        <w:rPr>
+          <w:lang w:val="ko-KR"/>
+        </w:rPr>
+      </w:pPr>
+    </w:p>
+    <w:p>
+      <w:pPr>
+        <w:pStyle w:val="a5"/>
+        <w:ind w:left="760"/>
+        <w:rPr>
+          <w:b/>
+        </w:rPr>
+      </w:pPr>
+      <w:r>
+        <w:rPr>
+          <w:b/>
+          <w:lang w:val="ko-KR"/>
+        </w:rPr>
+        <w:t>박주현</w:t>
       </w:r>
     </w:p>
     <w:p>
@@ -2546,53 +2507,19 @@
           <w:numId w:val="4"/>
         </w:numPr>
         <w:rPr>
-          <w:lang w:val="ko-KR"/>
-        </w:rPr>
-      </w:pPr>
-      <w:r>
-        <w:rPr>
-          <w:lang w:val="ko-KR"/>
-        </w:rPr>
-        <w:t xml:space="preserve">양치 시간 </w:t>
-      </w:r>
-      <w:r>
-        <w:rPr>
           <w:rFonts w:hint="eastAsia"/>
           <w:lang w:val="ko-KR"/>
         </w:rPr>
-        <w:t>측정</w:t>
-      </w:r>
-      <w:r>
-        <w:rPr>
-          <w:lang w:val="ko-KR"/>
-        </w:rPr>
-        <w:t>기능 구현</w:t>
-      </w:r>
-    </w:p>
-    <w:p>
-      <w:pPr>
-        <w:pStyle w:val="a5"/>
-        <w:ind w:left="0"/>
-        <w:rPr>
-          <w:lang w:val="ko-KR"/>
-        </w:rPr>
-      </w:pPr>
-    </w:p>
-    <w:p>
-      <w:pPr>
-        <w:pStyle w:val="a5"/>
-        <w:ind w:left="760"/>
-        <w:rPr>
-          <w:b/>
-        </w:rPr>
-      </w:pPr>
-      <w:r>
-        <w:rPr>
-          <w:b/>
-          <w:lang w:val="ko-KR"/>
-        </w:rPr>
-        <w:t>박주현</w:t>
-      </w:r>
+      </w:pPr>
+      <w:r>
+        <w:rPr>
+          <w:rFonts w:hint="eastAsia"/>
+          <w:lang w:val="ko-KR"/>
+        </w:rPr>
+        <w:t>치아 안팎 판별 기능 구현</w:t>
+      </w:r>
+      <w:bookmarkStart w:id="0" w:name="_GoBack"/>
+      <w:bookmarkEnd w:id="0"/>
     </w:p>
     <w:p>
       <w:pPr>
@@ -2620,6 +2547,12 @@
         </w:rPr>
         <w:t>개발</w:t>
       </w:r>
+      <w:r>
+        <w:rPr>
+          <w:lang w:val="ko-KR"/>
+        </w:rPr>
+        <w:t xml:space="preserve"> </w:t>
+      </w:r>
     </w:p>
     <w:p>
       <w:pPr>
@@ -2634,53 +2567,9 @@
       </w:pPr>
       <w:r>
         <w:rPr>
-          <w:rFonts w:hint="eastAsia"/>
-          <w:lang w:val="ko-KR"/>
-        </w:rPr>
-        <w:t>치아 안팎 판별 기능 구현</w:t>
-      </w:r>
-    </w:p>
-    <w:p>
-      <w:pPr>
-        <w:pStyle w:val="a5"/>
-        <w:numPr>
-          <w:ilvl w:val="1"/>
-          <w:numId w:val="4"/>
-        </w:numPr>
-        <w:rPr>
-          <w:lang w:val="ko-KR"/>
-        </w:rPr>
-      </w:pPr>
-      <w:r>
-        <w:rPr>
-          <w:rFonts w:hint="eastAsia"/>
-          <w:lang w:val="ko-KR"/>
-        </w:rPr>
-        <w:t>치아 모델 하이라이트 기능 구현</w:t>
-      </w:r>
-      <w:r>
-        <w:rPr>
-          <w:lang w:val="ko-KR"/>
-        </w:rPr>
-        <w:t xml:space="preserve"> </w:t>
-      </w:r>
-    </w:p>
-    <w:p>
-      <w:pPr>
-        <w:pStyle w:val="a5"/>
-        <w:numPr>
-          <w:ilvl w:val="1"/>
-          <w:numId w:val="4"/>
-        </w:numPr>
-        <w:rPr>
-          <w:lang w:val="ko-KR"/>
-        </w:rPr>
-      </w:pPr>
-      <w:r>
-        <w:rPr>
-          <w:lang w:val="ko-KR"/>
-        </w:rPr>
-        <w:t>양치 습관 분석 기능 구현</w:t>
+          <w:lang w:val="ko-KR"/>
+        </w:rPr>
+        <w:t>캘린더 기능 구현</w:t>
       </w:r>
     </w:p>
     <w:p>
@@ -5533,272 +5422,6 @@
               <w:top w:val="single" w:sz="4" w:space="0" w:color="auto"/>
               <w:bottom w:val="single" w:sz="12" w:space="0" w:color="auto"/>
             </w:tcBorders>
-          </w:tcPr>
-          <w:p>
-            <w:pPr>
-              <w:pBdr>
-                <w:top w:val="none" w:sz="0" w:space="0" w:color="auto"/>
-                <w:left w:val="none" w:sz="0" w:space="0" w:color="auto"/>
-                <w:bottom w:val="none" w:sz="0" w:space="0" w:color="auto"/>
-                <w:right w:val="none" w:sz="0" w:space="0" w:color="auto"/>
-                <w:between w:val="none" w:sz="0" w:space="0" w:color="auto"/>
-                <w:bar w:val="none" w:sz="0" w:color="auto"/>
-              </w:pBdr>
-            </w:pPr>
-          </w:p>
-        </w:tc>
-        <w:tc>
-          <w:tcPr>
-            <w:tcW w:w="457" w:type="dxa"/>
-            <w:vMerge/>
-          </w:tcPr>
-          <w:p>
-            <w:pPr>
-              <w:pBdr>
-                <w:top w:val="none" w:sz="0" w:space="0" w:color="auto"/>
-                <w:left w:val="none" w:sz="0" w:space="0" w:color="auto"/>
-                <w:bottom w:val="none" w:sz="0" w:space="0" w:color="auto"/>
-                <w:right w:val="none" w:sz="0" w:space="0" w:color="auto"/>
-                <w:between w:val="none" w:sz="0" w:space="0" w:color="auto"/>
-                <w:bar w:val="none" w:sz="0" w:color="auto"/>
-              </w:pBdr>
-            </w:pPr>
-          </w:p>
-        </w:tc>
-      </w:tr>
-      <w:tr>
-        <w:tc>
-          <w:tcPr>
-            <w:tcW w:w="3114" w:type="dxa"/>
-          </w:tcPr>
-          <w:p>
-            <w:pPr>
-              <w:pBdr>
-                <w:top w:val="none" w:sz="0" w:space="0" w:color="auto"/>
-                <w:left w:val="none" w:sz="0" w:space="0" w:color="auto"/>
-                <w:bottom w:val="none" w:sz="0" w:space="0" w:color="auto"/>
-                <w:right w:val="none" w:sz="0" w:space="0" w:color="auto"/>
-                <w:between w:val="none" w:sz="0" w:space="0" w:color="auto"/>
-                <w:bar w:val="none" w:sz="0" w:color="auto"/>
-              </w:pBdr>
-            </w:pPr>
-            <w:r>
-              <w:rPr>
-                <w:rFonts w:hint="eastAsia"/>
-              </w:rPr>
-              <w:t xml:space="preserve">치아 판별 기능 구현 </w:t>
-            </w:r>
-            <w:r>
-              <w:t>–</w:t>
-            </w:r>
-            <w:r>
-              <w:rPr>
-                <w:rFonts w:hint="eastAsia"/>
-              </w:rPr>
-              <w:t xml:space="preserve"> 영상 인식</w:t>
-            </w:r>
-          </w:p>
-        </w:tc>
-        <w:tc>
-          <w:tcPr>
-            <w:tcW w:w="456" w:type="dxa"/>
-          </w:tcPr>
-          <w:p>
-            <w:pPr>
-              <w:pBdr>
-                <w:top w:val="none" w:sz="0" w:space="0" w:color="auto"/>
-                <w:left w:val="none" w:sz="0" w:space="0" w:color="auto"/>
-                <w:bottom w:val="none" w:sz="0" w:space="0" w:color="auto"/>
-                <w:right w:val="none" w:sz="0" w:space="0" w:color="auto"/>
-                <w:between w:val="none" w:sz="0" w:space="0" w:color="auto"/>
-                <w:bar w:val="none" w:sz="0" w:color="auto"/>
-              </w:pBdr>
-            </w:pPr>
-          </w:p>
-        </w:tc>
-        <w:tc>
-          <w:tcPr>
-            <w:tcW w:w="456" w:type="dxa"/>
-          </w:tcPr>
-          <w:p>
-            <w:pPr>
-              <w:pBdr>
-                <w:top w:val="none" w:sz="0" w:space="0" w:color="auto"/>
-                <w:left w:val="none" w:sz="0" w:space="0" w:color="auto"/>
-                <w:bottom w:val="none" w:sz="0" w:space="0" w:color="auto"/>
-                <w:right w:val="none" w:sz="0" w:space="0" w:color="auto"/>
-                <w:between w:val="none" w:sz="0" w:space="0" w:color="auto"/>
-                <w:bar w:val="none" w:sz="0" w:color="auto"/>
-              </w:pBdr>
-            </w:pPr>
-          </w:p>
-        </w:tc>
-        <w:tc>
-          <w:tcPr>
-            <w:tcW w:w="456" w:type="dxa"/>
-            <w:vMerge/>
-          </w:tcPr>
-          <w:p>
-            <w:pPr>
-              <w:pBdr>
-                <w:top w:val="none" w:sz="0" w:space="0" w:color="auto"/>
-                <w:left w:val="none" w:sz="0" w:space="0" w:color="auto"/>
-                <w:bottom w:val="none" w:sz="0" w:space="0" w:color="auto"/>
-                <w:right w:val="none" w:sz="0" w:space="0" w:color="auto"/>
-                <w:between w:val="none" w:sz="0" w:space="0" w:color="auto"/>
-                <w:bar w:val="none" w:sz="0" w:color="auto"/>
-              </w:pBdr>
-            </w:pPr>
-          </w:p>
-        </w:tc>
-        <w:tc>
-          <w:tcPr>
-            <w:tcW w:w="457" w:type="dxa"/>
-          </w:tcPr>
-          <w:p>
-            <w:pPr>
-              <w:pBdr>
-                <w:top w:val="none" w:sz="0" w:space="0" w:color="auto"/>
-                <w:left w:val="none" w:sz="0" w:space="0" w:color="auto"/>
-                <w:bottom w:val="none" w:sz="0" w:space="0" w:color="auto"/>
-                <w:right w:val="none" w:sz="0" w:space="0" w:color="auto"/>
-                <w:between w:val="none" w:sz="0" w:space="0" w:color="auto"/>
-                <w:bar w:val="none" w:sz="0" w:color="auto"/>
-              </w:pBdr>
-            </w:pPr>
-          </w:p>
-        </w:tc>
-        <w:tc>
-          <w:tcPr>
-            <w:tcW w:w="456" w:type="dxa"/>
-            <w:shd w:val="clear" w:color="auto" w:fill="auto"/>
-          </w:tcPr>
-          <w:p>
-            <w:pPr>
-              <w:pBdr>
-                <w:top w:val="none" w:sz="0" w:space="0" w:color="auto"/>
-                <w:left w:val="none" w:sz="0" w:space="0" w:color="auto"/>
-                <w:bottom w:val="none" w:sz="0" w:space="0" w:color="auto"/>
-                <w:right w:val="none" w:sz="0" w:space="0" w:color="auto"/>
-                <w:between w:val="none" w:sz="0" w:space="0" w:color="auto"/>
-                <w:bar w:val="none" w:sz="0" w:color="auto"/>
-              </w:pBdr>
-            </w:pPr>
-          </w:p>
-        </w:tc>
-        <w:tc>
-          <w:tcPr>
-            <w:tcW w:w="456" w:type="dxa"/>
-            <w:shd w:val="clear" w:color="auto" w:fill="C2D69B" w:themeFill="accent3" w:themeFillTint="99"/>
-          </w:tcPr>
-          <w:p>
-            <w:pPr>
-              <w:pBdr>
-                <w:top w:val="none" w:sz="0" w:space="0" w:color="auto"/>
-                <w:left w:val="none" w:sz="0" w:space="0" w:color="auto"/>
-                <w:bottom w:val="none" w:sz="0" w:space="0" w:color="auto"/>
-                <w:right w:val="none" w:sz="0" w:space="0" w:color="auto"/>
-                <w:between w:val="none" w:sz="0" w:space="0" w:color="auto"/>
-                <w:bar w:val="none" w:sz="0" w:color="auto"/>
-              </w:pBdr>
-            </w:pPr>
-          </w:p>
-        </w:tc>
-        <w:tc>
-          <w:tcPr>
-            <w:tcW w:w="457" w:type="dxa"/>
-            <w:shd w:val="clear" w:color="auto" w:fill="C2D69B" w:themeFill="accent3" w:themeFillTint="99"/>
-          </w:tcPr>
-          <w:p>
-            <w:pPr>
-              <w:pBdr>
-                <w:top w:val="none" w:sz="0" w:space="0" w:color="auto"/>
-                <w:left w:val="none" w:sz="0" w:space="0" w:color="auto"/>
-                <w:bottom w:val="none" w:sz="0" w:space="0" w:color="auto"/>
-                <w:right w:val="none" w:sz="0" w:space="0" w:color="auto"/>
-                <w:between w:val="none" w:sz="0" w:space="0" w:color="auto"/>
-                <w:bar w:val="none" w:sz="0" w:color="auto"/>
-              </w:pBdr>
-            </w:pPr>
-          </w:p>
-        </w:tc>
-        <w:tc>
-          <w:tcPr>
-            <w:tcW w:w="456" w:type="dxa"/>
-            <w:vMerge/>
-            <w:shd w:val="clear" w:color="auto" w:fill="C2D69B" w:themeFill="accent3" w:themeFillTint="99"/>
-          </w:tcPr>
-          <w:p>
-            <w:pPr>
-              <w:pBdr>
-                <w:top w:val="none" w:sz="0" w:space="0" w:color="auto"/>
-                <w:left w:val="none" w:sz="0" w:space="0" w:color="auto"/>
-                <w:bottom w:val="none" w:sz="0" w:space="0" w:color="auto"/>
-                <w:right w:val="none" w:sz="0" w:space="0" w:color="auto"/>
-                <w:between w:val="none" w:sz="0" w:space="0" w:color="auto"/>
-                <w:bar w:val="none" w:sz="0" w:color="auto"/>
-              </w:pBdr>
-            </w:pPr>
-          </w:p>
-        </w:tc>
-        <w:tc>
-          <w:tcPr>
-            <w:tcW w:w="456" w:type="dxa"/>
-            <w:shd w:val="clear" w:color="auto" w:fill="C2D69B" w:themeFill="accent3" w:themeFillTint="99"/>
-          </w:tcPr>
-          <w:p>
-            <w:pPr>
-              <w:pBdr>
-                <w:top w:val="none" w:sz="0" w:space="0" w:color="auto"/>
-                <w:left w:val="none" w:sz="0" w:space="0" w:color="auto"/>
-                <w:bottom w:val="none" w:sz="0" w:space="0" w:color="auto"/>
-                <w:right w:val="none" w:sz="0" w:space="0" w:color="auto"/>
-                <w:between w:val="none" w:sz="0" w:space="0" w:color="auto"/>
-                <w:bar w:val="none" w:sz="0" w:color="auto"/>
-              </w:pBdr>
-            </w:pPr>
-          </w:p>
-        </w:tc>
-        <w:tc>
-          <w:tcPr>
-            <w:tcW w:w="457" w:type="dxa"/>
-            <w:shd w:val="clear" w:color="auto" w:fill="C2D69B" w:themeFill="accent3" w:themeFillTint="99"/>
-          </w:tcPr>
-          <w:p>
-            <w:pPr>
-              <w:pBdr>
-                <w:top w:val="none" w:sz="0" w:space="0" w:color="auto"/>
-                <w:left w:val="none" w:sz="0" w:space="0" w:color="auto"/>
-                <w:bottom w:val="none" w:sz="0" w:space="0" w:color="auto"/>
-                <w:right w:val="none" w:sz="0" w:space="0" w:color="auto"/>
-                <w:between w:val="none" w:sz="0" w:space="0" w:color="auto"/>
-                <w:bar w:val="none" w:sz="0" w:color="auto"/>
-              </w:pBdr>
-            </w:pPr>
-          </w:p>
-        </w:tc>
-        <w:tc>
-          <w:tcPr>
-            <w:tcW w:w="456" w:type="dxa"/>
-            <w:shd w:val="clear" w:color="auto" w:fill="C2D69B" w:themeFill="accent3" w:themeFillTint="99"/>
-          </w:tcPr>
-          <w:p>
-            <w:pPr>
-              <w:pBdr>
-                <w:top w:val="none" w:sz="0" w:space="0" w:color="auto"/>
-                <w:left w:val="none" w:sz="0" w:space="0" w:color="auto"/>
-                <w:bottom w:val="none" w:sz="0" w:space="0" w:color="auto"/>
-                <w:right w:val="none" w:sz="0" w:space="0" w:color="auto"/>
-                <w:between w:val="none" w:sz="0" w:space="0" w:color="auto"/>
-                <w:bar w:val="none" w:sz="0" w:color="auto"/>
-              </w:pBdr>
-            </w:pPr>
-          </w:p>
-        </w:tc>
-        <w:tc>
-          <w:tcPr>
-            <w:tcW w:w="456" w:type="dxa"/>
-            <w:shd w:val="clear" w:color="auto" w:fill="C2D69B" w:themeFill="accent3" w:themeFillTint="99"/>
           </w:tcPr>
           <w:p>
             <w:pPr>
@@ -8891,6 +8514,7 @@
   <w:style w:type="character" w:default="1" w:styleId="a0">
     <w:name w:val="Default Paragraph Font"/>
     <w:uiPriority w:val="1"/>
+    <w:semiHidden/>
     <w:unhideWhenUsed/>
   </w:style>
   <w:style w:type="table" w:default="1" w:styleId="a1">

</xml_diff>